<commit_message>
definitie bijwerken met gegevensanalyse
</commit_message>
<xml_diff>
--- a/Definitie.docx
+++ b/Definitie.docx
@@ -34,7 +34,7 @@
     </w:p>
     <w:p>
       <w:pPr>
-        <w:pStyle w:val="NoSpacing"/>
+        <w:pStyle w:val="Geenafstand"/>
         <w:rPr>
           <w:b/>
           <w:lang w:val="nl-NL"/>
@@ -50,16 +50,16 @@
     </w:p>
     <w:p>
       <w:pPr>
-        <w:pStyle w:val="NoSpacing"/>
-        <w:rPr>
-          <w:b/>
-          <w:lang w:val="nl-NL"/>
-        </w:rPr>
-      </w:pPr>
-    </w:p>
-    <w:p>
-      <w:pPr>
-        <w:pStyle w:val="NoSpacing"/>
+        <w:pStyle w:val="Geenafstand"/>
+        <w:rPr>
+          <w:b/>
+          <w:lang w:val="nl-NL"/>
+        </w:rPr>
+      </w:pPr>
+    </w:p>
+    <w:p>
+      <w:pPr>
+        <w:pStyle w:val="Geenafstand"/>
         <w:rPr>
           <w:lang w:val="nl-NL"/>
         </w:rPr>
@@ -165,15 +165,15 @@
     </w:p>
     <w:p>
       <w:pPr>
-        <w:pStyle w:val="NoSpacing"/>
-        <w:rPr>
-          <w:lang w:val="nl-NL"/>
-        </w:rPr>
-      </w:pPr>
-    </w:p>
-    <w:p>
-      <w:pPr>
-        <w:pStyle w:val="NoSpacing"/>
+        <w:pStyle w:val="Geenafstand"/>
+        <w:rPr>
+          <w:lang w:val="nl-NL"/>
+        </w:rPr>
+      </w:pPr>
+    </w:p>
+    <w:p>
+      <w:pPr>
+        <w:pStyle w:val="Geenafstand"/>
         <w:rPr>
           <w:b/>
           <w:lang w:val="nl-NL"/>
@@ -189,15 +189,15 @@
     </w:p>
     <w:p>
       <w:pPr>
-        <w:pStyle w:val="NoSpacing"/>
-        <w:rPr>
-          <w:lang w:val="nl-NL"/>
-        </w:rPr>
-      </w:pPr>
-    </w:p>
-    <w:p>
-      <w:pPr>
-        <w:pStyle w:val="NoSpacing"/>
+        <w:pStyle w:val="Geenafstand"/>
+        <w:rPr>
+          <w:lang w:val="nl-NL"/>
+        </w:rPr>
+      </w:pPr>
+    </w:p>
+    <w:p>
+      <w:pPr>
+        <w:pStyle w:val="Geenafstand"/>
         <w:rPr>
           <w:lang w:val="nl-NL"/>
         </w:rPr>
@@ -211,15 +211,15 @@
     </w:p>
     <w:p>
       <w:pPr>
-        <w:pStyle w:val="NoSpacing"/>
-        <w:rPr>
-          <w:lang w:val="nl-NL"/>
-        </w:rPr>
-      </w:pPr>
-    </w:p>
-    <w:p>
-      <w:pPr>
-        <w:pStyle w:val="NoSpacing"/>
+        <w:pStyle w:val="Geenafstand"/>
+        <w:rPr>
+          <w:lang w:val="nl-NL"/>
+        </w:rPr>
+      </w:pPr>
+    </w:p>
+    <w:p>
+      <w:pPr>
+        <w:pStyle w:val="Geenafstand"/>
         <w:rPr>
           <w:b/>
           <w:lang w:val="nl-NL"/>
@@ -251,15 +251,15 @@
     </w:p>
     <w:p>
       <w:pPr>
-        <w:pStyle w:val="NoSpacing"/>
-        <w:rPr>
-          <w:lang w:val="nl-NL"/>
-        </w:rPr>
-      </w:pPr>
-    </w:p>
-    <w:p>
-      <w:pPr>
-        <w:pStyle w:val="NoSpacing"/>
+        <w:pStyle w:val="Geenafstand"/>
+        <w:rPr>
+          <w:lang w:val="nl-NL"/>
+        </w:rPr>
+      </w:pPr>
+    </w:p>
+    <w:p>
+      <w:pPr>
+        <w:pStyle w:val="Geenafstand"/>
         <w:numPr>
           <w:ilvl w:val="0"/>
           <w:numId w:val="1"/>
@@ -277,7 +277,7 @@
     </w:p>
     <w:p>
       <w:pPr>
-        <w:pStyle w:val="NoSpacing"/>
+        <w:pStyle w:val="Geenafstand"/>
         <w:numPr>
           <w:ilvl w:val="0"/>
           <w:numId w:val="1"/>
@@ -295,7 +295,7 @@
     </w:p>
     <w:p>
       <w:pPr>
-        <w:pStyle w:val="NoSpacing"/>
+        <w:pStyle w:val="Geenafstand"/>
         <w:numPr>
           <w:ilvl w:val="0"/>
           <w:numId w:val="1"/>
@@ -327,7 +327,7 @@
     </w:p>
     <w:p>
       <w:pPr>
-        <w:pStyle w:val="NoSpacing"/>
+        <w:pStyle w:val="Geenafstand"/>
         <w:numPr>
           <w:ilvl w:val="0"/>
           <w:numId w:val="1"/>
@@ -363,7 +363,7 @@
     </w:p>
     <w:p>
       <w:pPr>
-        <w:pStyle w:val="NoSpacing"/>
+        <w:pStyle w:val="Geenafstand"/>
         <w:numPr>
           <w:ilvl w:val="0"/>
           <w:numId w:val="1"/>
@@ -387,15 +387,15 @@
     </w:p>
     <w:p>
       <w:pPr>
-        <w:pStyle w:val="NoSpacing"/>
-        <w:rPr>
-          <w:lang w:val="nl-NL"/>
-        </w:rPr>
-      </w:pPr>
-    </w:p>
-    <w:p>
-      <w:pPr>
-        <w:pStyle w:val="NoSpacing"/>
+        <w:pStyle w:val="Geenafstand"/>
+        <w:rPr>
+          <w:lang w:val="nl-NL"/>
+        </w:rPr>
+      </w:pPr>
+    </w:p>
+    <w:p>
+      <w:pPr>
+        <w:pStyle w:val="Geenafstand"/>
         <w:rPr>
           <w:b/>
           <w:lang w:val="nl-NL"/>
@@ -411,7 +411,7 @@
     </w:p>
     <w:p>
       <w:pPr>
-        <w:pStyle w:val="NoSpacing"/>
+        <w:pStyle w:val="Geenafstand"/>
         <w:rPr>
           <w:lang w:val="nl-NL"/>
         </w:rPr>
@@ -499,15 +499,15 @@
     </w:p>
     <w:p>
       <w:pPr>
-        <w:pStyle w:val="NoSpacing"/>
-        <w:rPr>
-          <w:lang w:val="nl-NL"/>
-        </w:rPr>
-      </w:pPr>
-    </w:p>
-    <w:p>
-      <w:pPr>
-        <w:pStyle w:val="NoSpacing"/>
+        <w:pStyle w:val="Geenafstand"/>
+        <w:rPr>
+          <w:lang w:val="nl-NL"/>
+        </w:rPr>
+      </w:pPr>
+    </w:p>
+    <w:p>
+      <w:pPr>
+        <w:pStyle w:val="Geenafstand"/>
         <w:rPr>
           <w:b/>
           <w:lang w:val="nl-NL"/>
@@ -523,7 +523,7 @@
     </w:p>
     <w:p>
       <w:pPr>
-        <w:pStyle w:val="NoSpacing"/>
+        <w:pStyle w:val="Geenafstand"/>
         <w:rPr>
           <w:lang w:val="nl-NL"/>
         </w:rPr>
@@ -589,15 +589,15 @@
     </w:p>
     <w:p>
       <w:pPr>
-        <w:pStyle w:val="NoSpacing"/>
-        <w:rPr>
-          <w:lang w:val="nl-NL"/>
-        </w:rPr>
-      </w:pPr>
-    </w:p>
-    <w:p>
-      <w:pPr>
-        <w:pStyle w:val="NoSpacing"/>
+        <w:pStyle w:val="Geenafstand"/>
+        <w:rPr>
+          <w:lang w:val="nl-NL"/>
+        </w:rPr>
+      </w:pPr>
+    </w:p>
+    <w:p>
+      <w:pPr>
+        <w:pStyle w:val="Geenafstand"/>
         <w:rPr>
           <w:b/>
           <w:lang w:val="nl-NL"/>
@@ -613,15 +613,15 @@
     </w:p>
     <w:p>
       <w:pPr>
-        <w:pStyle w:val="NoSpacing"/>
-        <w:rPr>
-          <w:lang w:val="nl-NL"/>
-        </w:rPr>
-      </w:pPr>
-    </w:p>
-    <w:p>
-      <w:pPr>
-        <w:pStyle w:val="NoSpacing"/>
+        <w:pStyle w:val="Geenafstand"/>
+        <w:rPr>
+          <w:lang w:val="nl-NL"/>
+        </w:rPr>
+      </w:pPr>
+    </w:p>
+    <w:p>
+      <w:pPr>
+        <w:pStyle w:val="Geenafstand"/>
         <w:rPr>
           <w:b/>
           <w:lang w:val="nl-NL"/>
@@ -637,7 +637,7 @@
     </w:p>
     <w:p>
       <w:pPr>
-        <w:pStyle w:val="NoSpacing"/>
+        <w:pStyle w:val="Geenafstand"/>
         <w:numPr>
           <w:ilvl w:val="0"/>
           <w:numId w:val="1"/>
@@ -680,7 +680,7 @@
     </w:p>
     <w:p>
       <w:pPr>
-        <w:pStyle w:val="NoSpacing"/>
+        <w:pStyle w:val="Geenafstand"/>
         <w:numPr>
           <w:ilvl w:val="0"/>
           <w:numId w:val="1"/>
@@ -711,7 +711,7 @@
     </w:p>
     <w:p>
       <w:pPr>
-        <w:pStyle w:val="NoSpacing"/>
+        <w:pStyle w:val="Geenafstand"/>
         <w:numPr>
           <w:ilvl w:val="0"/>
           <w:numId w:val="1"/>
@@ -742,12 +742,10 @@
         <w:tab/>
         <w:t>€800.-</w:t>
       </w:r>
-      <w:bookmarkStart w:id="0" w:name="_GoBack"/>
-      <w:bookmarkEnd w:id="0"/>
-    </w:p>
-    <w:p>
-      <w:pPr>
-        <w:pStyle w:val="NoSpacing"/>
+    </w:p>
+    <w:p>
+      <w:pPr>
+        <w:pStyle w:val="Geenafstand"/>
         <w:rPr>
           <w:rFonts w:cstheme="minorHAnsi"/>
           <w:lang w:val="nl-NL"/>
@@ -756,7 +754,7 @@
     </w:p>
     <w:p>
       <w:pPr>
-        <w:pStyle w:val="NoSpacing"/>
+        <w:pStyle w:val="Geenafstand"/>
         <w:rPr>
           <w:rFonts w:cstheme="minorHAnsi"/>
           <w:lang w:val="nl-NL"/>
@@ -773,7 +771,7 @@
     </w:p>
     <w:p>
       <w:pPr>
-        <w:pStyle w:val="NoSpacing"/>
+        <w:pStyle w:val="Geenafstand"/>
         <w:numPr>
           <w:ilvl w:val="0"/>
           <w:numId w:val="1"/>
@@ -793,7 +791,7 @@
     </w:p>
     <w:p>
       <w:pPr>
-        <w:pStyle w:val="NoSpacing"/>
+        <w:pStyle w:val="Geenafstand"/>
         <w:numPr>
           <w:ilvl w:val="0"/>
           <w:numId w:val="1"/>
@@ -819,7 +817,7 @@
     </w:p>
     <w:p>
       <w:pPr>
-        <w:pStyle w:val="NoSpacing"/>
+        <w:pStyle w:val="Geenafstand"/>
         <w:numPr>
           <w:ilvl w:val="0"/>
           <w:numId w:val="1"/>
@@ -838,7 +836,7 @@
     </w:p>
     <w:p>
       <w:pPr>
-        <w:pStyle w:val="NoSpacing"/>
+        <w:pStyle w:val="Geenafstand"/>
         <w:numPr>
           <w:ilvl w:val="0"/>
           <w:numId w:val="1"/>
@@ -858,15 +856,15 @@
     </w:p>
     <w:p>
       <w:pPr>
-        <w:pStyle w:val="NoSpacing"/>
-        <w:rPr>
-          <w:lang w:val="nl-NL"/>
-        </w:rPr>
-      </w:pPr>
-    </w:p>
-    <w:p>
-      <w:pPr>
-        <w:pStyle w:val="NoSpacing"/>
+        <w:pStyle w:val="Geenafstand"/>
+        <w:rPr>
+          <w:lang w:val="nl-NL"/>
+        </w:rPr>
+      </w:pPr>
+    </w:p>
+    <w:p>
+      <w:pPr>
+        <w:pStyle w:val="Geenafstand"/>
         <w:rPr>
           <w:b/>
           <w:lang w:val="nl-NL"/>
@@ -882,7 +880,7 @@
     </w:p>
     <w:p>
       <w:pPr>
-        <w:pStyle w:val="NoSpacing"/>
+        <w:pStyle w:val="Geenafstand"/>
         <w:rPr>
           <w:lang w:val="nl-NL"/>
         </w:rPr>
@@ -910,7 +908,7 @@
     </w:p>
     <w:p>
       <w:pPr>
-        <w:pStyle w:val="NoSpacing"/>
+        <w:pStyle w:val="Geenafstand"/>
         <w:rPr>
           <w:b/>
           <w:lang w:val="nl-NL"/>
@@ -926,7 +924,7 @@
     </w:p>
     <w:p>
       <w:pPr>
-        <w:pStyle w:val="NoSpacing"/>
+        <w:pStyle w:val="Geenafstand"/>
         <w:rPr>
           <w:lang w:val="nl-NL"/>
         </w:rPr>
@@ -971,6 +969,163 @@
         </w:rPr>
         <w:t xml:space="preserve"> en de dealers heel makkelijk om een overzicht te krijgen van de kosten.</w:t>
       </w:r>
+    </w:p>
+    <w:p>
+      <w:pPr>
+        <w:pStyle w:val="Geenafstand"/>
+        <w:rPr>
+          <w:lang w:val="nl-NL"/>
+        </w:rPr>
+      </w:pPr>
+    </w:p>
+    <w:p>
+      <w:pPr>
+        <w:rPr>
+          <w:rFonts w:asciiTheme="majorHAnsi" w:eastAsiaTheme="majorEastAsia" w:hAnsiTheme="majorHAnsi" w:cstheme="majorBidi"/>
+          <w:color w:val="2F5496" w:themeColor="accent1" w:themeShade="BF"/>
+          <w:sz w:val="32"/>
+          <w:szCs w:val="32"/>
+          <w:lang w:val="nl-NL"/>
+        </w:rPr>
+      </w:pPr>
+      <w:r>
+        <w:rPr>
+          <w:lang w:val="nl-NL"/>
+        </w:rPr>
+        <w:br w:type="page"/>
+      </w:r>
+    </w:p>
+    <w:p>
+      <w:pPr>
+        <w:pStyle w:val="Kop1"/>
+        <w:rPr>
+          <w:lang w:val="nl-NL"/>
+        </w:rPr>
+      </w:pPr>
+      <w:r>
+        <w:rPr>
+          <w:lang w:val="nl-NL"/>
+        </w:rPr>
+        <w:lastRenderedPageBreak/>
+        <w:t>Gegevensanalyse</w:t>
+      </w:r>
+    </w:p>
+    <w:p>
+      <w:pPr>
+        <w:rPr>
+          <w:b/>
+          <w:lang w:val="nl-NL"/>
+        </w:rPr>
+      </w:pPr>
+      <w:r>
+        <w:rPr>
+          <w:b/>
+          <w:lang w:val="nl-NL"/>
+        </w:rPr>
+        <w:t>Normalisatie data</w:t>
+      </w:r>
+    </w:p>
+    <w:bookmarkStart w:id="0" w:name="_MON_1588150162"/>
+    <w:bookmarkEnd w:id="0"/>
+    <w:p>
+      <w:pPr>
+        <w:rPr>
+          <w:b/>
+          <w:lang w:val="nl-NL"/>
+        </w:rPr>
+      </w:pPr>
+      <w:r>
+        <w:rPr>
+          <w:b/>
+          <w:lang w:val="nl-NL"/>
+        </w:rPr>
+        <w:object w:dxaOrig="11373" w:dyaOrig="8152">
+          <v:shapetype id="_x0000_t75" coordsize="21600,21600" o:spt="75" o:preferrelative="t" path="m@4@5l@4@11@9@11@9@5xe" filled="f" stroked="f">
+            <v:stroke joinstyle="miter"/>
+            <v:formulas>
+              <v:f eqn="if lineDrawn pixelLineWidth 0"/>
+              <v:f eqn="sum @0 1 0"/>
+              <v:f eqn="sum 0 0 @1"/>
+              <v:f eqn="prod @2 1 2"/>
+              <v:f eqn="prod @3 21600 pixelWidth"/>
+              <v:f eqn="prod @3 21600 pixelHeight"/>
+              <v:f eqn="sum @0 0 1"/>
+              <v:f eqn="prod @6 1 2"/>
+              <v:f eqn="prod @7 21600 pixelWidth"/>
+              <v:f eqn="sum @8 21600 0"/>
+              <v:f eqn="prod @7 21600 pixelHeight"/>
+              <v:f eqn="sum @10 21600 0"/>
+            </v:formulas>
+            <v:path o:extrusionok="f" gradientshapeok="t" o:connecttype="rect"/>
+            <o:lock v:ext="edit" aspectratio="t"/>
+          </v:shapetype>
+          <v:shape id="_x0000_i1070" type="#_x0000_t75" style="width:449.25pt;height:322.5pt" o:ole="">
+            <v:imagedata r:id="rId6" o:title=""/>
+          </v:shape>
+          <o:OLEObject Type="Embed" ProgID="Excel.Sheet.12" ShapeID="_x0000_i1070" DrawAspect="Content" ObjectID="_1588150552" r:id="rId7"/>
+        </w:object>
+      </w:r>
+    </w:p>
+    <w:p>
+      <w:pPr>
+        <w:rPr>
+          <w:b/>
+          <w:lang w:val="nl-NL"/>
+        </w:rPr>
+      </w:pPr>
+    </w:p>
+    <w:p>
+      <w:pPr>
+        <w:rPr>
+          <w:b/>
+          <w:lang w:val="nl-NL"/>
+        </w:rPr>
+      </w:pPr>
+      <w:r>
+        <w:rPr>
+          <w:b/>
+          <w:lang w:val="nl-NL"/>
+        </w:rPr>
+        <w:br w:type="page"/>
+      </w:r>
+    </w:p>
+    <w:p>
+      <w:pPr>
+        <w:rPr>
+          <w:b/>
+          <w:lang w:val="nl-NL"/>
+        </w:rPr>
+      </w:pPr>
+      <w:r>
+        <w:rPr>
+          <w:b/>
+          <w:lang w:val="nl-NL"/>
+        </w:rPr>
+        <w:lastRenderedPageBreak/>
+        <w:t>ERD</w:t>
+      </w:r>
+    </w:p>
+    <w:p>
+      <w:pPr>
+        <w:rPr>
+          <w:b/>
+          <w:lang w:val="nl-NL"/>
+        </w:rPr>
+      </w:pPr>
+      <w:r>
+        <w:rPr>
+          <w:b/>
+          <w:lang w:val="nl-NL"/>
+        </w:rPr>
+        <w:object w:dxaOrig="9871" w:dyaOrig="8371">
+          <v:shape id="_x0000_i1071" type="#_x0000_t75" style="width:493.5pt;height:418.5pt" o:ole="">
+            <v:imagedata r:id="rId8" o:title=""/>
+          </v:shape>
+          <o:OLEObject Type="Embed" ProgID="Visio.Drawing.15" ShapeID="_x0000_i1071" DrawAspect="Content" ObjectID="_1588150553" r:id="rId9"/>
+        </w:object>
+      </w:r>
+      <w:bookmarkStart w:id="1" w:name="_GoBack"/>
+      <w:bookmarkEnd w:id="1"/>
     </w:p>
     <w:sectPr>
       <w:pgSz w:w="11906" w:h="16838"/>
@@ -1496,17 +1651,38 @@
     <w:lsdException w:name="Hashtag" w:semiHidden="1" w:unhideWhenUsed="1"/>
     <w:lsdException w:name="Unresolved Mention" w:semiHidden="1" w:unhideWhenUsed="1"/>
   </w:latentStyles>
-  <w:style w:type="paragraph" w:default="1" w:styleId="Normal">
+  <w:style w:type="paragraph" w:default="1" w:styleId="Standaard">
     <w:name w:val="Normal"/>
     <w:qFormat/>
   </w:style>
-  <w:style w:type="character" w:default="1" w:styleId="DefaultParagraphFont">
+  <w:style w:type="paragraph" w:styleId="Kop1">
+    <w:name w:val="heading 1"/>
+    <w:basedOn w:val="Standaard"/>
+    <w:next w:val="Standaard"/>
+    <w:link w:val="Kop1Char"/>
+    <w:uiPriority w:val="9"/>
+    <w:qFormat/>
+    <w:rsid w:val="0028757A"/>
+    <w:pPr>
+      <w:keepNext/>
+      <w:keepLines/>
+      <w:spacing w:before="240" w:after="0"/>
+      <w:outlineLvl w:val="0"/>
+    </w:pPr>
+    <w:rPr>
+      <w:rFonts w:asciiTheme="majorHAnsi" w:eastAsiaTheme="majorEastAsia" w:hAnsiTheme="majorHAnsi" w:cstheme="majorBidi"/>
+      <w:color w:val="2F5496" w:themeColor="accent1" w:themeShade="BF"/>
+      <w:sz w:val="32"/>
+      <w:szCs w:val="32"/>
+    </w:rPr>
+  </w:style>
+  <w:style w:type="character" w:default="1" w:styleId="Standaardalinea-lettertype">
     <w:name w:val="Default Paragraph Font"/>
     <w:uiPriority w:val="1"/>
     <w:semiHidden/>
     <w:unhideWhenUsed/>
   </w:style>
-  <w:style w:type="table" w:default="1" w:styleId="TableNormal">
+  <w:style w:type="table" w:default="1" w:styleId="Standaardtabel">
     <w:name w:val="Normal Table"/>
     <w:uiPriority w:val="99"/>
     <w:semiHidden/>
@@ -1521,13 +1697,13 @@
       </w:tblCellMar>
     </w:tblPr>
   </w:style>
-  <w:style w:type="numbering" w:default="1" w:styleId="NoList">
+  <w:style w:type="numbering" w:default="1" w:styleId="Geenlijst">
     <w:name w:val="No List"/>
     <w:uiPriority w:val="99"/>
     <w:semiHidden/>
     <w:unhideWhenUsed/>
   </w:style>
-  <w:style w:type="paragraph" w:styleId="NoSpacing">
+  <w:style w:type="paragraph" w:styleId="Geenafstand">
     <w:name w:val="No Spacing"/>
     <w:uiPriority w:val="1"/>
     <w:qFormat/>
@@ -1535,6 +1711,19 @@
     <w:pPr>
       <w:spacing w:after="0" w:line="240" w:lineRule="auto"/>
     </w:pPr>
+  </w:style>
+  <w:style w:type="character" w:customStyle="1" w:styleId="Kop1Char">
+    <w:name w:val="Kop 1 Char"/>
+    <w:basedOn w:val="Standaardalinea-lettertype"/>
+    <w:link w:val="Kop1"/>
+    <w:uiPriority w:val="9"/>
+    <w:rsid w:val="0028757A"/>
+    <w:rPr>
+      <w:rFonts w:asciiTheme="majorHAnsi" w:eastAsiaTheme="majorEastAsia" w:hAnsiTheme="majorHAnsi" w:cstheme="majorBidi"/>
+      <w:color w:val="2F5496" w:themeColor="accent1" w:themeShade="BF"/>
+      <w:sz w:val="32"/>
+      <w:szCs w:val="32"/>
+    </w:rPr>
   </w:style>
 </w:styles>
 </file>
@@ -1839,7 +2028,7 @@
 </file>
 
 <file path=customXml/itemProps1.xml><?xml version="1.0" encoding="utf-8"?>
-<ds:datastoreItem xmlns:ds="http://schemas.openxmlformats.org/officeDocument/2006/customXml" ds:itemID="{C93A6E21-97AF-489B-B482-8213B79D3032}">
+<ds:datastoreItem xmlns:ds="http://schemas.openxmlformats.org/officeDocument/2006/customXml" ds:itemID="{C0EF5216-3EE3-47DE-85CE-AB05F7195286}">
   <ds:schemaRefs>
     <ds:schemaRef ds:uri="http://schemas.openxmlformats.org/officeDocument/2006/bibliography"/>
   </ds:schemaRefs>

</xml_diff>

<commit_message>
definitie bewerken met nieuwe database docs
</commit_message>
<xml_diff>
--- a/Definitie.docx
+++ b/Definitie.docx
@@ -1039,7 +1039,7 @@
           <w:b/>
           <w:lang w:val="nl-NL"/>
         </w:rPr>
-        <w:object w:dxaOrig="15691" w:dyaOrig="8152">
+        <w:object w:dxaOrig="17801" w:dyaOrig="8152">
           <v:shapetype id="_x0000_t75" coordsize="21600,21600" o:spt="75" o:preferrelative="t" path="m@4@5l@4@11@9@11@9@5xe" filled="f" stroked="f">
             <v:stroke joinstyle="miter"/>
             <v:formulas>
@@ -1059,10 +1059,10 @@
             <v:path o:extrusionok="f" gradientshapeok="t" o:connecttype="rect"/>
             <o:lock v:ext="edit" aspectratio="t"/>
           </v:shapetype>
-          <v:shape id="_x0000_i1037" type="#_x0000_t75" style="width:465.75pt;height:242.25pt" o:ole="">
+          <v:shape id="_x0000_i1032" type="#_x0000_t75" style="width:528.75pt;height:242.25pt" o:ole="">
             <v:imagedata r:id="rId6" o:title=""/>
           </v:shape>
-          <o:OLEObject Type="Embed" ProgID="Excel.Sheet.12" ShapeID="_x0000_i1037" DrawAspect="Content" ObjectID="_1588150907" r:id="rId7"/>
+          <o:OLEObject Type="Embed" ProgID="Excel.Sheet.12" ShapeID="_x0000_i1032" DrawAspect="Content" ObjectID="_1588579463" r:id="rId7"/>
         </w:object>
       </w:r>
     </w:p>
@@ -1118,11 +1118,11 @@
           <w:b/>
           <w:lang w:val="nl-NL"/>
         </w:rPr>
-        <w:object w:dxaOrig="9871" w:dyaOrig="8371">
-          <v:shape id="_x0000_i1026" type="#_x0000_t75" style="width:493.5pt;height:418.5pt" o:ole="">
+        <w:object w:dxaOrig="9901" w:dyaOrig="11115">
+          <v:shape id="_x0000_i1034" type="#_x0000_t75" style="width:495pt;height:555.75pt" o:ole="">
             <v:imagedata r:id="rId8" o:title=""/>
           </v:shape>
-          <o:OLEObject Type="Embed" ProgID="Visio.Drawing.15" ShapeID="_x0000_i1026" DrawAspect="Content" ObjectID="_1588150908" r:id="rId9"/>
+          <o:OLEObject Type="Embed" ProgID="Visio.Drawing.15" ShapeID="_x0000_i1034" DrawAspect="Content" ObjectID="_1588579464" r:id="rId9"/>
         </w:object>
       </w:r>
       <w:bookmarkEnd w:id="1"/>
@@ -2028,7 +2028,7 @@
 </file>
 
 <file path=customXml/itemProps1.xml><?xml version="1.0" encoding="utf-8"?>
-<ds:datastoreItem xmlns:ds="http://schemas.openxmlformats.org/officeDocument/2006/customXml" ds:itemID="{F526CEF1-41CD-487F-BC39-7D04BF662C0C}">
+<ds:datastoreItem xmlns:ds="http://schemas.openxmlformats.org/officeDocument/2006/customXml" ds:itemID="{C0043D8F-9C66-4DAD-BB52-6036E049AA15}">
   <ds:schemaRefs>
     <ds:schemaRef ds:uri="http://schemas.openxmlformats.org/officeDocument/2006/bibliography"/>
   </ds:schemaRefs>

</xml_diff>